<commit_message>
Update files from Google Drive 2023-04-04 19:07:48.856828
</commit_message>
<xml_diff>
--- a/Agile Projects/Jamiepersona.docx
+++ b/Agile Projects/Jamiepersona.docx
@@ -19,7 +19,7 @@
           <w:szCs w:val="36"/>
           <w:rtl w:val="0"/>
         </w:rPr>
-        <w:t xml:space="preserve">PERSONA TEMPLATE - Jamie Hammond (Employee)</w:t>
+        <w:t xml:space="preserve">PERSONA - Jamie Hammond (Employee)</w:t>
       </w:r>
     </w:p>
     <w:p>
@@ -5758,7 +5758,7 @@
 
 <file path=customXML/item1.xml><?xml version="1.0" encoding="utf-8"?>
 <go:gDocsCustomXmlDataStorage xmlns:go="http://customooxmlschemas.google.com/" xmlns:r="http://schemas.openxmlformats.org/officeDocument/2006/relationships" uri="GoogleDocsCustomDataVersion1">
-  <go:docsCustomData xmlns:go="http://customooxmlschemas.google.com/" roundtripDataSignature="AMtx7mgtAzHOVPobdevo8Pglct7ekugMwg==">AMUW2mUEuiNEceS/2l5whLS6JtLez6VWWsUovKIOX+oT3V3Ss7RiM7p6DDvMR1GYlYaNSCkkjcOxFM3PGFa6Gu4e753GTjEiQVJM3lNmukj4SY+IFvdlymo=</go:docsCustomData>
+  <go:docsCustomData xmlns:go="http://customooxmlschemas.google.com/" roundtripDataSignature="AMtx7mgtAzHOVPobdevo8Pglct7ekugMwg==">AMUW2mWQqeT/2hI/NoYWkul6fMnhCO3RBdfI1F1afqH0H1NTPLZcXW2krWKSrf8Lys8fA1R1YFoem5Sg21lIEMd+nFXfz5y9Mc3oIW5I0igUXauZtObfYws=</go:docsCustomData>
 </go:gDocsCustomXmlDataStorage>
 </file>
 

</xml_diff>